<commit_message>
Dodavanje dokumentacije projektovanja šeme, nakon dodavanja dijelo o napajanju, edge connector-u i eksternim interfejsima
</commit_message>
<xml_diff>
--- a/pcb_design/projektovanje_seme_dokumentacija.docx
+++ b/pcb_design/projektovanje_seme_dokumentacija.docx
@@ -1930,6 +1930,7 @@
     </w:p>
     <w:p>
       <w:pPr>
+        <w:jc w:val="center"/>
         <w:rPr>
           <w:lang w:val="sr-Latn-RS"/>
         </w:rPr>
@@ -1937,10 +1938,36 @@
     </w:p>
     <w:p>
       <w:pPr>
-        <w:rPr>
-          <w:lang w:val="sr-Latn-BA"/>
-        </w:rPr>
-      </w:pPr>
+        <w:pStyle w:val="Heading1"/>
+        <w:numPr>
+          <w:ilvl w:val="0"/>
+          <w:numId w:val="12"/>
+        </w:numPr>
+        <w:rPr>
+          <w:rFonts w:ascii="Times New Roman" w:hAnsi="Times New Roman" w:cs="Times New Roman"/>
+          <w:color w:val="auto"/>
+          <w:sz w:val="36"/>
+          <w:lang w:val="sr-Latn-BA"/>
+        </w:rPr>
+      </w:pPr>
+      <w:r>
+        <w:rPr>
+          <w:rFonts w:ascii="Times New Roman" w:hAnsi="Times New Roman" w:cs="Times New Roman"/>
+          <w:color w:val="auto"/>
+          <w:sz w:val="36"/>
+          <w:lang w:val="sr-Latn-BA"/>
+        </w:rPr>
+        <w:t xml:space="preserve">Dodavanje bloka za </w:t>
+      </w:r>
+      <w:r>
+        <w:rPr>
+          <w:rFonts w:ascii="Times New Roman" w:hAnsi="Times New Roman" w:cs="Times New Roman"/>
+          <w:color w:val="auto"/>
+          <w:sz w:val="36"/>
+          <w:lang w:val="sr-Latn-BA"/>
+        </w:rPr>
+        <w:t xml:space="preserve">napajanje </w:t>
+      </w:r>
     </w:p>
     <w:p>
       <w:pPr>
@@ -1952,12 +1979,661 @@
     <w:p>
       <w:pPr>
         <w:rPr>
-          <w:lang w:val="sr-Latn-BA"/>
-        </w:rPr>
-      </w:pPr>
+          <w:lang w:val="sr-Latn-RS"/>
+        </w:rPr>
+      </w:pPr>
+      <w:r>
+        <w:rPr>
+          <w:lang w:val="sr-Latn-BA"/>
+        </w:rPr>
+        <w:t xml:space="preserve">Blok za napajanje za </w:t>
+      </w:r>
+      <w:r>
+        <w:rPr>
+          <w:lang w:val="sr-Latn-RS"/>
+        </w:rPr>
+        <w:t xml:space="preserve">sada nećemo projektovati, već ćemo koristiti napajanje od 3.3V koje možemo povezati preko već postojeće pločice iz joy-it kita. Za komunikaciju sa tom pločicom projektovali smo edge connector, pa u suštini napajanje dobijamo preko edge connector-a. Napajanje od 3.3V zadovoljava potrebe našeg mikrokontrolera, kao i wifi modula, te PICkit3 alata koji ćemo koristiti za programiranje. </w:t>
+      </w:r>
     </w:p>
     <w:p>
       <w:pPr>
+        <w:rPr>
+          <w:lang w:val="sr-Latn-RS"/>
+        </w:rPr>
+      </w:pPr>
+    </w:p>
+    <w:p>
+      <w:pPr>
+        <w:rPr>
+          <w:lang w:val="sr-Latn-RS"/>
+        </w:rPr>
+      </w:pPr>
+    </w:p>
+    <w:p>
+      <w:pPr>
+        <w:rPr>
+          <w:lang w:val="sr-Latn-RS"/>
+        </w:rPr>
+      </w:pPr>
+    </w:p>
+    <w:p>
+      <w:pPr>
+        <w:pStyle w:val="Heading1"/>
+        <w:numPr>
+          <w:ilvl w:val="0"/>
+          <w:numId w:val="12"/>
+        </w:numPr>
+        <w:rPr>
+          <w:rFonts w:ascii="Times New Roman" w:hAnsi="Times New Roman" w:cs="Times New Roman"/>
+          <w:color w:val="auto"/>
+          <w:sz w:val="36"/>
+          <w:lang w:val="sr-Latn-BA"/>
+        </w:rPr>
+      </w:pPr>
+      <w:r>
+        <w:rPr>
+          <w:rFonts w:ascii="Times New Roman" w:hAnsi="Times New Roman" w:cs="Times New Roman"/>
+          <w:color w:val="auto"/>
+          <w:sz w:val="36"/>
+          <w:lang w:val="sr-Latn-BA"/>
+        </w:rPr>
+        <w:lastRenderedPageBreak/>
+        <w:t xml:space="preserve">Dodavanje </w:t>
+      </w:r>
+      <w:r>
+        <w:rPr>
+          <w:rFonts w:ascii="Times New Roman" w:hAnsi="Times New Roman" w:cs="Times New Roman"/>
+          <w:color w:val="auto"/>
+          <w:sz w:val="36"/>
+          <w:lang w:val="sr-Latn-BA"/>
+        </w:rPr>
+        <w:t>edge connector-a</w:t>
+      </w:r>
+    </w:p>
+    <w:p>
+      <w:pPr>
+        <w:rPr>
+          <w:lang w:val="sr-Latn-BA"/>
+        </w:rPr>
+      </w:pPr>
+    </w:p>
+    <w:p>
+      <w:pPr>
+        <w:rPr>
+          <w:lang w:val="sr-Latn-BA"/>
+        </w:rPr>
+      </w:pPr>
+      <w:r>
+        <w:rPr>
+          <w:lang w:val="sr-Latn-BA"/>
+        </w:rPr>
+        <w:t xml:space="preserve">Edge connector smo projektovali da bismo mogli komunicirati direktno sa već postojećom pločicom na vozilu. Više informacija o samom edge connetor može se naći na našoj wiki stranici Projektovanje otiska i footrprint-a za edge connector. Kao što smo rekli u poglavlju 4, napajanje ćemo uzimati sa postojeće pločice preko edge connector-a. To se može vidjeti sa sljedeće slike, gdje smo ažurirali šemu dodavanjame edge connector-a: </w:t>
+      </w:r>
+    </w:p>
+    <w:p>
+      <w:pPr>
+        <w:rPr>
+          <w:lang w:val="sr-Latn-BA"/>
+        </w:rPr>
+      </w:pPr>
+    </w:p>
+    <w:p>
+      <w:pPr>
+        <w:jc w:val="center"/>
+        <w:rPr>
+          <w:lang w:val="sr-Latn-BA"/>
+        </w:rPr>
+      </w:pPr>
+      <w:r>
+        <w:rPr>
+          <w:noProof/>
+          <w:lang w:val="sr-Latn-BA"/>
+        </w:rPr>
+        <w:drawing>
+          <wp:inline distT="0" distB="0" distL="0" distR="0" wp14:anchorId="1A46D9B0" wp14:editId="12C4239A">
+            <wp:extent cx="3838575" cy="3591538"/>
+            <wp:effectExtent l="0" t="0" r="0" b="9525"/>
+            <wp:docPr id="1209294091" name="Picture 1"/>
+            <wp:cNvGraphicFramePr>
+              <a:graphicFrameLocks xmlns:a="http://schemas.openxmlformats.org/drawingml/2006/main" noChangeAspect="1"/>
+            </wp:cNvGraphicFramePr>
+            <a:graphic xmlns:a="http://schemas.openxmlformats.org/drawingml/2006/main">
+              <a:graphicData uri="http://schemas.openxmlformats.org/drawingml/2006/picture">
+                <pic:pic xmlns:pic="http://schemas.openxmlformats.org/drawingml/2006/picture">
+                  <pic:nvPicPr>
+                    <pic:cNvPr id="1209294091" name="Picture 1209294091"/>
+                    <pic:cNvPicPr/>
+                  </pic:nvPicPr>
+                  <pic:blipFill>
+                    <a:blip r:embed="rId26">
+                      <a:extLst>
+                        <a:ext uri="{28A0092B-C50C-407E-A947-70E740481C1C}">
+                          <a14:useLocalDpi xmlns:a14="http://schemas.microsoft.com/office/drawing/2010/main" val="0"/>
+                        </a:ext>
+                      </a:extLst>
+                    </a:blip>
+                    <a:stretch>
+                      <a:fillRect/>
+                    </a:stretch>
+                  </pic:blipFill>
+                  <pic:spPr>
+                    <a:xfrm>
+                      <a:off x="0" y="0"/>
+                      <a:ext cx="3841673" cy="3594436"/>
+                    </a:xfrm>
+                    <a:prstGeom prst="rect">
+                      <a:avLst/>
+                    </a:prstGeom>
+                  </pic:spPr>
+                </pic:pic>
+              </a:graphicData>
+            </a:graphic>
+          </wp:inline>
+        </w:drawing>
+      </w:r>
+    </w:p>
+    <w:p>
+      <w:pPr>
+        <w:jc w:val="center"/>
+        <w:rPr>
+          <w:lang w:val="sr-Latn-BA"/>
+        </w:rPr>
+      </w:pPr>
+      <w:r>
+        <w:rPr>
+          <w:lang w:val="sr-Latn-BA"/>
+        </w:rPr>
+        <w:t>Slika 6 – Dodavanje edge connector-a na šemu</w:t>
+      </w:r>
+    </w:p>
+    <w:p>
+      <w:pPr>
+        <w:jc w:val="both"/>
+        <w:rPr>
+          <w:lang w:val="sr-Latn-BA"/>
+        </w:rPr>
+      </w:pPr>
+      <w:r>
+        <w:rPr>
+          <w:lang w:val="sr-Latn-BA"/>
+        </w:rPr>
+        <w:t xml:space="preserve">Osim samog napajanja, edge connector nam je bitna za komunikaciju preko I2C protokola, kojim ćemo upravljati kretanjem vozila. Na vozilu postoje dva točka sa motorima, koji se direktno upravljaju I2C protokolom, kao što je objašnjeno na wiki stranici </w:t>
+      </w:r>
+      <w:r>
+        <w:rPr>
+          <w:b/>
+          <w:bCs/>
+          <w:lang w:val="sr-Latn-BA"/>
+        </w:rPr>
+        <w:t>Izučavanje dobijene štampane pločice</w:t>
+      </w:r>
+      <w:r>
+        <w:rPr>
+          <w:lang w:val="sr-Latn-BA"/>
+        </w:rPr>
+        <w:t xml:space="preserve">. </w:t>
+      </w:r>
+    </w:p>
+    <w:p>
+      <w:pPr>
+        <w:jc w:val="both"/>
+        <w:rPr>
+          <w:lang w:val="sr-Latn-BA"/>
+        </w:rPr>
+      </w:pPr>
+    </w:p>
+    <w:p>
+      <w:pPr>
+        <w:jc w:val="both"/>
+        <w:rPr>
+          <w:lang w:val="sr-Latn-BA"/>
+        </w:rPr>
+      </w:pPr>
+    </w:p>
+    <w:p>
+      <w:pPr>
+        <w:pStyle w:val="Heading1"/>
+        <w:numPr>
+          <w:ilvl w:val="0"/>
+          <w:numId w:val="12"/>
+        </w:numPr>
+        <w:rPr>
+          <w:rFonts w:ascii="Times New Roman" w:hAnsi="Times New Roman" w:cs="Times New Roman"/>
+          <w:color w:val="auto"/>
+          <w:sz w:val="36"/>
+          <w:lang w:val="sr-Latn-BA"/>
+        </w:rPr>
+      </w:pPr>
+      <w:r>
+        <w:rPr>
+          <w:rFonts w:ascii="Times New Roman" w:hAnsi="Times New Roman" w:cs="Times New Roman"/>
+          <w:color w:val="auto"/>
+          <w:sz w:val="36"/>
+          <w:lang w:val="sr-Latn-BA"/>
+        </w:rPr>
+        <w:lastRenderedPageBreak/>
+        <w:t xml:space="preserve">Dodavanje </w:t>
+      </w:r>
+      <w:r>
+        <w:rPr>
+          <w:rFonts w:ascii="Times New Roman" w:hAnsi="Times New Roman" w:cs="Times New Roman"/>
+          <w:color w:val="auto"/>
+          <w:sz w:val="36"/>
+          <w:lang w:val="sr-Latn-BA"/>
+        </w:rPr>
+        <w:t xml:space="preserve">interfejsa za eksternu komunikaciju na šemu </w:t>
+      </w:r>
+    </w:p>
+    <w:p>
+      <w:pPr>
+        <w:jc w:val="both"/>
+        <w:rPr>
+          <w:lang w:val="sr-Latn-BA"/>
+        </w:rPr>
+      </w:pPr>
+    </w:p>
+    <w:p>
+      <w:pPr>
+        <w:jc w:val="both"/>
+        <w:rPr>
+          <w:lang w:val="sr-Latn-BA"/>
+        </w:rPr>
+      </w:pPr>
+      <w:r>
+        <w:rPr>
+          <w:lang w:val="sr-Latn-BA"/>
+        </w:rPr>
+        <w:t xml:space="preserve">Dodavanje interfejsa za eksternu komunikaciju prikazano je na slici na slici ispod.  </w:t>
+      </w:r>
+    </w:p>
+    <w:p>
+      <w:pPr>
+        <w:jc w:val="center"/>
+        <w:rPr>
+          <w:lang w:val="sr-Latn-BA"/>
+        </w:rPr>
+      </w:pPr>
+      <w:r>
+        <w:rPr>
+          <w:noProof/>
+          <w:lang w:val="sr-Latn-BA"/>
+        </w:rPr>
+        <w:drawing>
+          <wp:inline distT="0" distB="0" distL="0" distR="0" wp14:anchorId="2D51B490" wp14:editId="3B6CEAE1">
+            <wp:extent cx="5505450" cy="3255912"/>
+            <wp:effectExtent l="0" t="0" r="0" b="1905"/>
+            <wp:docPr id="778118066" name="Picture 2"/>
+            <wp:cNvGraphicFramePr>
+              <a:graphicFrameLocks xmlns:a="http://schemas.openxmlformats.org/drawingml/2006/main" noChangeAspect="1"/>
+            </wp:cNvGraphicFramePr>
+            <a:graphic xmlns:a="http://schemas.openxmlformats.org/drawingml/2006/main">
+              <a:graphicData uri="http://schemas.openxmlformats.org/drawingml/2006/picture">
+                <pic:pic xmlns:pic="http://schemas.openxmlformats.org/drawingml/2006/picture">
+                  <pic:nvPicPr>
+                    <pic:cNvPr id="778118066" name="Picture 778118066"/>
+                    <pic:cNvPicPr/>
+                  </pic:nvPicPr>
+                  <pic:blipFill>
+                    <a:blip r:embed="rId27">
+                      <a:extLst>
+                        <a:ext uri="{28A0092B-C50C-407E-A947-70E740481C1C}">
+                          <a14:useLocalDpi xmlns:a14="http://schemas.microsoft.com/office/drawing/2010/main" val="0"/>
+                        </a:ext>
+                      </a:extLst>
+                    </a:blip>
+                    <a:stretch>
+                      <a:fillRect/>
+                    </a:stretch>
+                  </pic:blipFill>
+                  <pic:spPr>
+                    <a:xfrm>
+                      <a:off x="0" y="0"/>
+                      <a:ext cx="5511044" cy="3259220"/>
+                    </a:xfrm>
+                    <a:prstGeom prst="rect">
+                      <a:avLst/>
+                    </a:prstGeom>
+                  </pic:spPr>
+                </pic:pic>
+              </a:graphicData>
+            </a:graphic>
+          </wp:inline>
+        </w:drawing>
+      </w:r>
+    </w:p>
+    <w:p>
+      <w:pPr>
+        <w:jc w:val="center"/>
+        <w:rPr>
+          <w:lang w:val="sr-Latn-BA"/>
+        </w:rPr>
+      </w:pPr>
+      <w:r>
+        <w:rPr>
+          <w:lang w:val="sr-Latn-BA"/>
+        </w:rPr>
+        <w:t>Slika 7 – Konektori interfejsa za eksternu komunikaciju</w:t>
+      </w:r>
+    </w:p>
+    <w:p>
+      <w:pPr>
+        <w:jc w:val="both"/>
+        <w:rPr>
+          <w:lang w:val="sr-Latn-BA"/>
+        </w:rPr>
+      </w:pPr>
+      <w:r>
+        <w:rPr>
+          <w:lang w:val="sr-Latn-BA"/>
+        </w:rPr>
+        <w:t xml:space="preserve">Od interfejsa za komunikaciju spoljnim komponentama koristićemo SPI, UART i I2C komunikacione interfejse.  </w:t>
+      </w:r>
+    </w:p>
+    <w:p>
+      <w:pPr>
+        <w:jc w:val="both"/>
+        <w:rPr>
+          <w:b/>
+          <w:bCs/>
+          <w:lang w:val="sr-Latn-BA"/>
+        </w:rPr>
+      </w:pPr>
+      <w:r>
+        <w:rPr>
+          <w:b/>
+          <w:bCs/>
+          <w:lang w:val="sr-Latn-BA"/>
+        </w:rPr>
+        <w:t>SPI</w:t>
+      </w:r>
+    </w:p>
+    <w:p>
+      <w:pPr>
+        <w:jc w:val="both"/>
+        <w:rPr>
+          <w:lang w:val="sr-Latn-BA"/>
+        </w:rPr>
+      </w:pPr>
+      <w:r>
+        <w:rPr>
+          <w:lang w:val="sr-Latn-BA"/>
+        </w:rPr>
+        <w:t>SPI (Serial Peripheral Interface) je serijski komunikacioni interfejs koji se često koristi za povezivanje mikrokontrolera sa perifernim uređajima, kao što su senzori, ekranu, memorijski čipovi itd. Ovaj interfejs je široko korišćen zbog svoje jednostavnosti i brzine.</w:t>
+      </w:r>
+    </w:p>
+    <w:p>
+      <w:pPr>
+        <w:jc w:val="both"/>
+        <w:rPr>
+          <w:lang w:val="sr-Latn-BA"/>
+        </w:rPr>
+      </w:pPr>
+      <w:r>
+        <w:rPr>
+          <w:lang w:val="sr-Latn-BA"/>
+        </w:rPr>
+        <w:t xml:space="preserve">SPI ima četiri linije za komunikaciju, a to su:  </w:t>
+      </w:r>
+    </w:p>
+    <w:p>
+      <w:pPr>
+        <w:jc w:val="both"/>
+        <w:rPr>
+          <w:lang w:val="sr-Latn-BA"/>
+        </w:rPr>
+      </w:pPr>
+      <w:r>
+        <w:rPr>
+          <w:lang w:val="sr-Latn-BA"/>
+        </w:rPr>
+        <w:t xml:space="preserve">1. SDI(Serial Data In) - serijska linija za primanje podataka koja je povezana na pin broj 26 mikrokontrolera.  </w:t>
+      </w:r>
+    </w:p>
+    <w:p>
+      <w:pPr>
+        <w:jc w:val="both"/>
+        <w:rPr>
+          <w:lang w:val="sr-Latn-BA"/>
+        </w:rPr>
+      </w:pPr>
+      <w:r>
+        <w:rPr>
+          <w:lang w:val="sr-Latn-BA"/>
+        </w:rPr>
+        <w:t xml:space="preserve">2. SDO(Serial Data Out) - serijska linija za slanje podataka koja je povezana na pin broj 25 mikrokontrolera.  </w:t>
+      </w:r>
+    </w:p>
+    <w:p>
+      <w:pPr>
+        <w:jc w:val="both"/>
+        <w:rPr>
+          <w:lang w:val="sr-Latn-BA"/>
+        </w:rPr>
+      </w:pPr>
+      <w:r>
+        <w:rPr>
+          <w:lang w:val="sr-Latn-BA"/>
+        </w:rPr>
+        <w:lastRenderedPageBreak/>
+        <w:t xml:space="preserve">3. SCK(Serial Clock) - takt impuls koji je povezan na pin 24 mikrokontrolera.  </w:t>
+      </w:r>
+    </w:p>
+    <w:p>
+      <w:pPr>
+        <w:jc w:val="both"/>
+        <w:rPr>
+          <w:lang w:val="sr-Latn-BA"/>
+        </w:rPr>
+      </w:pPr>
+      <w:r>
+        <w:rPr>
+          <w:lang w:val="sr-Latn-BA"/>
+        </w:rPr>
+        <w:t>4. SS(Slave Select) - signal za selektovanje slave uredjaja (ukoliko ih ima više), koji je povezan na pin 23 mikrokontrolera.</w:t>
+      </w:r>
+    </w:p>
+    <w:p>
+      <w:pPr>
+        <w:jc w:val="both"/>
+        <w:rPr>
+          <w:lang w:val="sr-Latn-BA"/>
+        </w:rPr>
+      </w:pPr>
+    </w:p>
+    <w:p>
+      <w:pPr>
+        <w:jc w:val="both"/>
+        <w:rPr>
+          <w:b/>
+          <w:bCs/>
+          <w:lang w:val="sr-Latn-BA"/>
+        </w:rPr>
+      </w:pPr>
+      <w:r>
+        <w:rPr>
+          <w:b/>
+          <w:bCs/>
+          <w:lang w:val="sr-Latn-BA"/>
+        </w:rPr>
+        <w:t>UART</w:t>
+      </w:r>
+    </w:p>
+    <w:p>
+      <w:pPr>
+        <w:jc w:val="both"/>
+        <w:rPr>
+          <w:lang w:val="sr-Latn-BA"/>
+        </w:rPr>
+      </w:pPr>
+      <w:r>
+        <w:rPr>
+          <w:lang w:val="sr-Latn-BA"/>
+        </w:rPr>
+        <w:t xml:space="preserve">UART (Universal Asynchronous Receiver/Transmitter) je komunikacioni interfejs koji omogućava serijsku asinhronu komunikaciju između uređaja. Asinhrona komunikacija znači da podaci nisu sinhronizovani pomoću zajedničkog clock signala, već se koriste start i stop biti kako bi  označili početak i kraj svakog bajta podataka.Za komunikaciju se koriste dvije fizičke linije:  </w:t>
+      </w:r>
+    </w:p>
+    <w:p>
+      <w:pPr>
+        <w:jc w:val="both"/>
+        <w:rPr>
+          <w:lang w:val="sr-Latn-BA"/>
+        </w:rPr>
+      </w:pPr>
+      <w:r>
+        <w:rPr>
+          <w:lang w:val="sr-Latn-BA"/>
+        </w:rPr>
+        <w:t xml:space="preserve">1. TX(Transmit) - linija za slanje podataka koja se sa mikrokontrolerom povezuje pomoću pina broj 22.  </w:t>
+      </w:r>
+    </w:p>
+    <w:p>
+      <w:pPr>
+        <w:jc w:val="both"/>
+        <w:rPr>
+          <w:lang w:val="sr-Latn-BA"/>
+        </w:rPr>
+      </w:pPr>
+      <w:r>
+        <w:rPr>
+          <w:lang w:val="sr-Latn-BA"/>
+        </w:rPr>
+        <w:t>2. RX(Receive) - linija za primanje podataka koja se sa mikrokontrolerom povezuje pomoću pina broj 21.</w:t>
+      </w:r>
+    </w:p>
+    <w:p>
+      <w:pPr>
+        <w:jc w:val="both"/>
+        <w:rPr>
+          <w:lang w:val="sr-Latn-BA"/>
+        </w:rPr>
+      </w:pPr>
+    </w:p>
+    <w:p>
+      <w:pPr>
+        <w:jc w:val="both"/>
+        <w:rPr>
+          <w:b/>
+          <w:bCs/>
+          <w:lang w:val="sr-Latn-BA"/>
+        </w:rPr>
+      </w:pPr>
+      <w:r>
+        <w:rPr>
+          <w:b/>
+          <w:bCs/>
+          <w:lang w:val="sr-Latn-BA"/>
+        </w:rPr>
+        <w:t>I2C</w:t>
+      </w:r>
+    </w:p>
+    <w:p>
+      <w:pPr>
+        <w:jc w:val="both"/>
+        <w:rPr>
+          <w:lang w:val="sr-Latn-BA"/>
+        </w:rPr>
+      </w:pPr>
+      <w:r>
+        <w:rPr>
+          <w:lang w:val="sr-Latn-BA"/>
+        </w:rPr>
+        <w:t xml:space="preserve">I2C (Inter-Integrated Circuit) je serijski komunikacioni interfejs koji omogućava sinhronu serijsku komunikaciju između više uređaja koristeći minimalan broj žica. Koristi dvije linije za komunikaciju:  </w:t>
+      </w:r>
+    </w:p>
+    <w:p>
+      <w:pPr>
+        <w:jc w:val="both"/>
+        <w:rPr>
+          <w:lang w:val="sr-Latn-BA"/>
+        </w:rPr>
+      </w:pPr>
+      <w:r>
+        <w:rPr>
+          <w:lang w:val="sr-Latn-BA"/>
+        </w:rPr>
+        <w:t xml:space="preserve">1. SDA(Serial Data Line) - linija za prevos podataka koja je povezana na pin broj 18 mikrokontrolera.  </w:t>
+      </w:r>
+    </w:p>
+    <w:p>
+      <w:pPr>
+        <w:jc w:val="both"/>
+        <w:rPr>
+          <w:lang w:val="sr-Latn-BA"/>
+        </w:rPr>
+      </w:pPr>
+      <w:r>
+        <w:rPr>
+          <w:lang w:val="sr-Latn-BA"/>
+        </w:rPr>
+        <w:t xml:space="preserve">2. SCL(Serial Clock) - linija za prenos takta koja je povezana na pin broj 17 mikrokontrolera.  </w:t>
+      </w:r>
+    </w:p>
+    <w:p>
+      <w:pPr>
+        <w:jc w:val="both"/>
+        <w:rPr>
+          <w:lang w:val="sr-Latn-BA"/>
+        </w:rPr>
+      </w:pPr>
+      <w:r>
+        <w:rPr>
+          <w:lang w:val="sr-Latn-BA"/>
+        </w:rPr>
+        <w:t>Da bi komunikacija bila ispravna potrebno je na svaku od linija za komunikaciju dodati i pull up otpornik od 4.7kOhm.</w:t>
+      </w:r>
+    </w:p>
+    <w:p>
+      <w:pPr>
+        <w:rPr>
+          <w:lang w:val="sr-Latn-RS"/>
+        </w:rPr>
+      </w:pPr>
+    </w:p>
+    <w:p>
+      <w:pPr>
+        <w:rPr>
+          <w:lang w:val="sr-Latn-RS"/>
+        </w:rPr>
+      </w:pPr>
+    </w:p>
+    <w:p>
+      <w:pPr>
+        <w:jc w:val="both"/>
+        <w:rPr>
+          <w:lang w:val="sr-Latn-RS"/>
+        </w:rPr>
+      </w:pPr>
+    </w:p>
+    <w:p>
+      <w:pPr>
+        <w:rPr>
+          <w:lang w:val="sr-Latn-RS"/>
+        </w:rPr>
+      </w:pPr>
+    </w:p>
+    <w:p>
+      <w:pPr>
+        <w:rPr>
+          <w:lang w:val="sr-Latn-BA"/>
+        </w:rPr>
+      </w:pPr>
+    </w:p>
+    <w:p>
+      <w:pPr>
+        <w:rPr>
+          <w:lang w:val="sr-Latn-BA"/>
+        </w:rPr>
+      </w:pPr>
+    </w:p>
+    <w:p>
+      <w:pPr>
+        <w:rPr>
+          <w:lang w:val="sr-Latn-BA"/>
+        </w:rPr>
+      </w:pPr>
+    </w:p>
+    <w:p>
+      <w:pPr>
         <w:pStyle w:val="Heading1"/>
         <w:ind w:left="1146"/>
         <w:rPr>
@@ -1966,10 +2642,10 @@
       </w:pPr>
     </w:p>
     <w:sectPr>
-      <w:headerReference w:type="default" r:id="rId26"/>
-      <w:footerReference w:type="default" r:id="rId27"/>
-      <w:headerReference w:type="first" r:id="rId28"/>
-      <w:footerReference w:type="first" r:id="rId29"/>
+      <w:headerReference w:type="default" r:id="rId28"/>
+      <w:footerReference w:type="default" r:id="rId29"/>
+      <w:headerReference w:type="first" r:id="rId30"/>
+      <w:footerReference w:type="first" r:id="rId31"/>
       <w:type w:val="continuous"/>
       <w:pgSz w:w="12240" w:h="15840"/>
       <w:pgMar w:top="1440" w:right="1080" w:bottom="1440" w:left="1080" w:header="720" w:footer="720" w:gutter="0"/>
@@ -3572,6 +4248,129 @@
     </w:lvl>
   </w:abstractNum>
   <w:abstractNum w:abstractNumId="12" w15:restartNumberingAfterBreak="0">
+    <w:nsid w:val="4B577CB1"/>
+    <w:multiLevelType w:val="multilevel"/>
+    <w:tmpl w:val="03E4C30A"/>
+    <w:lvl w:ilvl="0">
+      <w:start w:val="1"/>
+      <w:numFmt w:val="decimal"/>
+      <w:lvlText w:val="%1."/>
+      <w:lvlJc w:val="left"/>
+      <w:pPr>
+        <w:ind w:left="1146" w:hanging="360"/>
+      </w:pPr>
+      <w:rPr>
+        <w:rFonts w:ascii="Times New Roman" w:hAnsi="Times New Roman" w:cs="Times New Roman" w:hint="default"/>
+        <w:color w:val="auto"/>
+        <w:sz w:val="36"/>
+      </w:rPr>
+    </w:lvl>
+    <w:lvl w:ilvl="1">
+      <w:start w:val="1"/>
+      <w:numFmt w:val="decimal"/>
+      <w:isLgl/>
+      <w:lvlText w:val="%1.%2"/>
+      <w:lvlJc w:val="left"/>
+      <w:pPr>
+        <w:ind w:left="1555" w:hanging="420"/>
+      </w:pPr>
+      <w:rPr>
+        <w:rFonts w:hint="default"/>
+      </w:rPr>
+    </w:lvl>
+    <w:lvl w:ilvl="2">
+      <w:start w:val="1"/>
+      <w:numFmt w:val="decimal"/>
+      <w:isLgl/>
+      <w:lvlText w:val="%1.%2.%3"/>
+      <w:lvlJc w:val="left"/>
+      <w:pPr>
+        <w:ind w:left="2204" w:hanging="720"/>
+      </w:pPr>
+      <w:rPr>
+        <w:rFonts w:hint="default"/>
+      </w:rPr>
+    </w:lvl>
+    <w:lvl w:ilvl="3">
+      <w:start w:val="1"/>
+      <w:numFmt w:val="decimal"/>
+      <w:isLgl/>
+      <w:lvlText w:val="%1.%2.%3.%4"/>
+      <w:lvlJc w:val="left"/>
+      <w:pPr>
+        <w:ind w:left="2553" w:hanging="720"/>
+      </w:pPr>
+      <w:rPr>
+        <w:rFonts w:hint="default"/>
+      </w:rPr>
+    </w:lvl>
+    <w:lvl w:ilvl="4">
+      <w:start w:val="1"/>
+      <w:numFmt w:val="decimal"/>
+      <w:isLgl/>
+      <w:lvlText w:val="%1.%2.%3.%4.%5"/>
+      <w:lvlJc w:val="left"/>
+      <w:pPr>
+        <w:ind w:left="3262" w:hanging="1080"/>
+      </w:pPr>
+      <w:rPr>
+        <w:rFonts w:hint="default"/>
+      </w:rPr>
+    </w:lvl>
+    <w:lvl w:ilvl="5">
+      <w:start w:val="1"/>
+      <w:numFmt w:val="decimal"/>
+      <w:isLgl/>
+      <w:lvlText w:val="%1.%2.%3.%4.%5.%6"/>
+      <w:lvlJc w:val="left"/>
+      <w:pPr>
+        <w:ind w:left="3611" w:hanging="1080"/>
+      </w:pPr>
+      <w:rPr>
+        <w:rFonts w:hint="default"/>
+      </w:rPr>
+    </w:lvl>
+    <w:lvl w:ilvl="6">
+      <w:start w:val="1"/>
+      <w:numFmt w:val="decimal"/>
+      <w:isLgl/>
+      <w:lvlText w:val="%1.%2.%3.%4.%5.%6.%7"/>
+      <w:lvlJc w:val="left"/>
+      <w:pPr>
+        <w:ind w:left="4320" w:hanging="1440"/>
+      </w:pPr>
+      <w:rPr>
+        <w:rFonts w:hint="default"/>
+      </w:rPr>
+    </w:lvl>
+    <w:lvl w:ilvl="7">
+      <w:start w:val="1"/>
+      <w:numFmt w:val="decimal"/>
+      <w:isLgl/>
+      <w:lvlText w:val="%1.%2.%3.%4.%5.%6.%7.%8"/>
+      <w:lvlJc w:val="left"/>
+      <w:pPr>
+        <w:ind w:left="4669" w:hanging="1440"/>
+      </w:pPr>
+      <w:rPr>
+        <w:rFonts w:hint="default"/>
+      </w:rPr>
+    </w:lvl>
+    <w:lvl w:ilvl="8">
+      <w:start w:val="1"/>
+      <w:numFmt w:val="decimal"/>
+      <w:isLgl/>
+      <w:lvlText w:val="%1.%2.%3.%4.%5.%6.%7.%8.%9"/>
+      <w:lvlJc w:val="left"/>
+      <w:pPr>
+        <w:ind w:left="5378" w:hanging="1800"/>
+      </w:pPr>
+      <w:rPr>
+        <w:rFonts w:hint="default"/>
+      </w:rPr>
+    </w:lvl>
+  </w:abstractNum>
+  <w:abstractNum w:abstractNumId="13" w15:restartNumberingAfterBreak="0">
     <w:nsid w:val="50982411"/>
     <w:multiLevelType w:val="hybridMultilevel"/>
     <w:tmpl w:val="CF1268D2"/>
@@ -3684,7 +4483,7 @@
       </w:rPr>
     </w:lvl>
   </w:abstractNum>
-  <w:abstractNum w:abstractNumId="13" w15:restartNumberingAfterBreak="0">
+  <w:abstractNum w:abstractNumId="14" w15:restartNumberingAfterBreak="0">
     <w:nsid w:val="51A0261F"/>
     <w:multiLevelType w:val="hybridMultilevel"/>
     <w:tmpl w:val="77C682F2"/>
@@ -3797,7 +4596,7 @@
       </w:rPr>
     </w:lvl>
   </w:abstractNum>
-  <w:abstractNum w:abstractNumId="14" w15:restartNumberingAfterBreak="0">
+  <w:abstractNum w:abstractNumId="15" w15:restartNumberingAfterBreak="0">
     <w:nsid w:val="57396F9F"/>
     <w:multiLevelType w:val="hybridMultilevel"/>
     <w:tmpl w:val="06C654D4"/>
@@ -3910,7 +4709,253 @@
       </w:rPr>
     </w:lvl>
   </w:abstractNum>
-  <w:abstractNum w:abstractNumId="15" w15:restartNumberingAfterBreak="0">
+  <w:abstractNum w:abstractNumId="16" w15:restartNumberingAfterBreak="0">
+    <w:nsid w:val="635F7830"/>
+    <w:multiLevelType w:val="multilevel"/>
+    <w:tmpl w:val="03E4C30A"/>
+    <w:lvl w:ilvl="0">
+      <w:start w:val="1"/>
+      <w:numFmt w:val="decimal"/>
+      <w:lvlText w:val="%1."/>
+      <w:lvlJc w:val="left"/>
+      <w:pPr>
+        <w:ind w:left="1146" w:hanging="360"/>
+      </w:pPr>
+      <w:rPr>
+        <w:rFonts w:ascii="Times New Roman" w:hAnsi="Times New Roman" w:cs="Times New Roman" w:hint="default"/>
+        <w:color w:val="auto"/>
+        <w:sz w:val="36"/>
+      </w:rPr>
+    </w:lvl>
+    <w:lvl w:ilvl="1">
+      <w:start w:val="1"/>
+      <w:numFmt w:val="decimal"/>
+      <w:isLgl/>
+      <w:lvlText w:val="%1.%2"/>
+      <w:lvlJc w:val="left"/>
+      <w:pPr>
+        <w:ind w:left="1555" w:hanging="420"/>
+      </w:pPr>
+      <w:rPr>
+        <w:rFonts w:hint="default"/>
+      </w:rPr>
+    </w:lvl>
+    <w:lvl w:ilvl="2">
+      <w:start w:val="1"/>
+      <w:numFmt w:val="decimal"/>
+      <w:isLgl/>
+      <w:lvlText w:val="%1.%2.%3"/>
+      <w:lvlJc w:val="left"/>
+      <w:pPr>
+        <w:ind w:left="2204" w:hanging="720"/>
+      </w:pPr>
+      <w:rPr>
+        <w:rFonts w:hint="default"/>
+      </w:rPr>
+    </w:lvl>
+    <w:lvl w:ilvl="3">
+      <w:start w:val="1"/>
+      <w:numFmt w:val="decimal"/>
+      <w:isLgl/>
+      <w:lvlText w:val="%1.%2.%3.%4"/>
+      <w:lvlJc w:val="left"/>
+      <w:pPr>
+        <w:ind w:left="2553" w:hanging="720"/>
+      </w:pPr>
+      <w:rPr>
+        <w:rFonts w:hint="default"/>
+      </w:rPr>
+    </w:lvl>
+    <w:lvl w:ilvl="4">
+      <w:start w:val="1"/>
+      <w:numFmt w:val="decimal"/>
+      <w:isLgl/>
+      <w:lvlText w:val="%1.%2.%3.%4.%5"/>
+      <w:lvlJc w:val="left"/>
+      <w:pPr>
+        <w:ind w:left="3262" w:hanging="1080"/>
+      </w:pPr>
+      <w:rPr>
+        <w:rFonts w:hint="default"/>
+      </w:rPr>
+    </w:lvl>
+    <w:lvl w:ilvl="5">
+      <w:start w:val="1"/>
+      <w:numFmt w:val="decimal"/>
+      <w:isLgl/>
+      <w:lvlText w:val="%1.%2.%3.%4.%5.%6"/>
+      <w:lvlJc w:val="left"/>
+      <w:pPr>
+        <w:ind w:left="3611" w:hanging="1080"/>
+      </w:pPr>
+      <w:rPr>
+        <w:rFonts w:hint="default"/>
+      </w:rPr>
+    </w:lvl>
+    <w:lvl w:ilvl="6">
+      <w:start w:val="1"/>
+      <w:numFmt w:val="decimal"/>
+      <w:isLgl/>
+      <w:lvlText w:val="%1.%2.%3.%4.%5.%6.%7"/>
+      <w:lvlJc w:val="left"/>
+      <w:pPr>
+        <w:ind w:left="4320" w:hanging="1440"/>
+      </w:pPr>
+      <w:rPr>
+        <w:rFonts w:hint="default"/>
+      </w:rPr>
+    </w:lvl>
+    <w:lvl w:ilvl="7">
+      <w:start w:val="1"/>
+      <w:numFmt w:val="decimal"/>
+      <w:isLgl/>
+      <w:lvlText w:val="%1.%2.%3.%4.%5.%6.%7.%8"/>
+      <w:lvlJc w:val="left"/>
+      <w:pPr>
+        <w:ind w:left="4669" w:hanging="1440"/>
+      </w:pPr>
+      <w:rPr>
+        <w:rFonts w:hint="default"/>
+      </w:rPr>
+    </w:lvl>
+    <w:lvl w:ilvl="8">
+      <w:start w:val="1"/>
+      <w:numFmt w:val="decimal"/>
+      <w:isLgl/>
+      <w:lvlText w:val="%1.%2.%3.%4.%5.%6.%7.%8.%9"/>
+      <w:lvlJc w:val="left"/>
+      <w:pPr>
+        <w:ind w:left="5378" w:hanging="1800"/>
+      </w:pPr>
+      <w:rPr>
+        <w:rFonts w:hint="default"/>
+      </w:rPr>
+    </w:lvl>
+  </w:abstractNum>
+  <w:abstractNum w:abstractNumId="17" w15:restartNumberingAfterBreak="0">
+    <w:nsid w:val="653C004A"/>
+    <w:multiLevelType w:val="multilevel"/>
+    <w:tmpl w:val="03E4C30A"/>
+    <w:lvl w:ilvl="0">
+      <w:start w:val="1"/>
+      <w:numFmt w:val="decimal"/>
+      <w:lvlText w:val="%1."/>
+      <w:lvlJc w:val="left"/>
+      <w:pPr>
+        <w:ind w:left="1146" w:hanging="360"/>
+      </w:pPr>
+      <w:rPr>
+        <w:rFonts w:ascii="Times New Roman" w:hAnsi="Times New Roman" w:cs="Times New Roman" w:hint="default"/>
+        <w:color w:val="auto"/>
+        <w:sz w:val="36"/>
+      </w:rPr>
+    </w:lvl>
+    <w:lvl w:ilvl="1">
+      <w:start w:val="1"/>
+      <w:numFmt w:val="decimal"/>
+      <w:isLgl/>
+      <w:lvlText w:val="%1.%2"/>
+      <w:lvlJc w:val="left"/>
+      <w:pPr>
+        <w:ind w:left="1555" w:hanging="420"/>
+      </w:pPr>
+      <w:rPr>
+        <w:rFonts w:hint="default"/>
+      </w:rPr>
+    </w:lvl>
+    <w:lvl w:ilvl="2">
+      <w:start w:val="1"/>
+      <w:numFmt w:val="decimal"/>
+      <w:isLgl/>
+      <w:lvlText w:val="%1.%2.%3"/>
+      <w:lvlJc w:val="left"/>
+      <w:pPr>
+        <w:ind w:left="2204" w:hanging="720"/>
+      </w:pPr>
+      <w:rPr>
+        <w:rFonts w:hint="default"/>
+      </w:rPr>
+    </w:lvl>
+    <w:lvl w:ilvl="3">
+      <w:start w:val="1"/>
+      <w:numFmt w:val="decimal"/>
+      <w:isLgl/>
+      <w:lvlText w:val="%1.%2.%3.%4"/>
+      <w:lvlJc w:val="left"/>
+      <w:pPr>
+        <w:ind w:left="2553" w:hanging="720"/>
+      </w:pPr>
+      <w:rPr>
+        <w:rFonts w:hint="default"/>
+      </w:rPr>
+    </w:lvl>
+    <w:lvl w:ilvl="4">
+      <w:start w:val="1"/>
+      <w:numFmt w:val="decimal"/>
+      <w:isLgl/>
+      <w:lvlText w:val="%1.%2.%3.%4.%5"/>
+      <w:lvlJc w:val="left"/>
+      <w:pPr>
+        <w:ind w:left="3262" w:hanging="1080"/>
+      </w:pPr>
+      <w:rPr>
+        <w:rFonts w:hint="default"/>
+      </w:rPr>
+    </w:lvl>
+    <w:lvl w:ilvl="5">
+      <w:start w:val="1"/>
+      <w:numFmt w:val="decimal"/>
+      <w:isLgl/>
+      <w:lvlText w:val="%1.%2.%3.%4.%5.%6"/>
+      <w:lvlJc w:val="left"/>
+      <w:pPr>
+        <w:ind w:left="3611" w:hanging="1080"/>
+      </w:pPr>
+      <w:rPr>
+        <w:rFonts w:hint="default"/>
+      </w:rPr>
+    </w:lvl>
+    <w:lvl w:ilvl="6">
+      <w:start w:val="1"/>
+      <w:numFmt w:val="decimal"/>
+      <w:isLgl/>
+      <w:lvlText w:val="%1.%2.%3.%4.%5.%6.%7"/>
+      <w:lvlJc w:val="left"/>
+      <w:pPr>
+        <w:ind w:left="4320" w:hanging="1440"/>
+      </w:pPr>
+      <w:rPr>
+        <w:rFonts w:hint="default"/>
+      </w:rPr>
+    </w:lvl>
+    <w:lvl w:ilvl="7">
+      <w:start w:val="1"/>
+      <w:numFmt w:val="decimal"/>
+      <w:isLgl/>
+      <w:lvlText w:val="%1.%2.%3.%4.%5.%6.%7.%8"/>
+      <w:lvlJc w:val="left"/>
+      <w:pPr>
+        <w:ind w:left="4669" w:hanging="1440"/>
+      </w:pPr>
+      <w:rPr>
+        <w:rFonts w:hint="default"/>
+      </w:rPr>
+    </w:lvl>
+    <w:lvl w:ilvl="8">
+      <w:start w:val="1"/>
+      <w:numFmt w:val="decimal"/>
+      <w:isLgl/>
+      <w:lvlText w:val="%1.%2.%3.%4.%5.%6.%7.%8.%9"/>
+      <w:lvlJc w:val="left"/>
+      <w:pPr>
+        <w:ind w:left="5378" w:hanging="1800"/>
+      </w:pPr>
+      <w:rPr>
+        <w:rFonts w:hint="default"/>
+      </w:rPr>
+    </w:lvl>
+  </w:abstractNum>
+  <w:abstractNum w:abstractNumId="18" w15:restartNumberingAfterBreak="0">
     <w:nsid w:val="6A4939FC"/>
     <w:multiLevelType w:val="hybridMultilevel"/>
     <w:tmpl w:val="5948AEF6"/>
@@ -3999,7 +5044,7 @@
       </w:pPr>
     </w:lvl>
   </w:abstractNum>
-  <w:abstractNum w:abstractNumId="16" w15:restartNumberingAfterBreak="0">
+  <w:abstractNum w:abstractNumId="19" w15:restartNumberingAfterBreak="0">
     <w:nsid w:val="720632FB"/>
     <w:multiLevelType w:val="multilevel"/>
     <w:tmpl w:val="03E4C30A"/>
@@ -4122,7 +5167,7 @@
       </w:rPr>
     </w:lvl>
   </w:abstractNum>
-  <w:abstractNum w:abstractNumId="17" w15:restartNumberingAfterBreak="0">
+  <w:abstractNum w:abstractNumId="20" w15:restartNumberingAfterBreak="0">
     <w:nsid w:val="7B1F2BF5"/>
     <w:multiLevelType w:val="multilevel"/>
     <w:tmpl w:val="03E4C30A"/>
@@ -4249,7 +5294,7 @@
     <w:abstractNumId w:val="7"/>
   </w:num>
   <w:num w:numId="2" w16cid:durableId="440346915">
-    <w:abstractNumId w:val="13"/>
+    <w:abstractNumId w:val="14"/>
   </w:num>
   <w:num w:numId="3" w16cid:durableId="691999908">
     <w:abstractNumId w:val="8"/>
@@ -4264,10 +5309,10 @@
     <w:abstractNumId w:val="9"/>
   </w:num>
   <w:num w:numId="7" w16cid:durableId="2066100993">
-    <w:abstractNumId w:val="12"/>
+    <w:abstractNumId w:val="13"/>
   </w:num>
   <w:num w:numId="8" w16cid:durableId="1771001390">
-    <w:abstractNumId w:val="14"/>
+    <w:abstractNumId w:val="15"/>
   </w:num>
   <w:num w:numId="9" w16cid:durableId="1597010646">
     <w:abstractNumId w:val="4"/>
@@ -4279,13 +5324,13 @@
     <w:abstractNumId w:val="1"/>
   </w:num>
   <w:num w:numId="12" w16cid:durableId="1726563783">
-    <w:abstractNumId w:val="16"/>
+    <w:abstractNumId w:val="19"/>
   </w:num>
   <w:num w:numId="13" w16cid:durableId="1464497247">
     <w:abstractNumId w:val="2"/>
   </w:num>
   <w:num w:numId="14" w16cid:durableId="946929825">
-    <w:abstractNumId w:val="15"/>
+    <w:abstractNumId w:val="18"/>
   </w:num>
   <w:num w:numId="15" w16cid:durableId="500508498">
     <w:abstractNumId w:val="0"/>
@@ -4297,7 +5342,16 @@
     <w:abstractNumId w:val="11"/>
   </w:num>
   <w:num w:numId="18" w16cid:durableId="102309562">
+    <w:abstractNumId w:val="20"/>
+  </w:num>
+  <w:num w:numId="19" w16cid:durableId="1434784568">
     <w:abstractNumId w:val="17"/>
+  </w:num>
+  <w:num w:numId="20" w16cid:durableId="1623611316">
+    <w:abstractNumId w:val="12"/>
+  </w:num>
+  <w:num w:numId="21" w16cid:durableId="233592059">
+    <w:abstractNumId w:val="16"/>
   </w:num>
 </w:numbering>
 </file>

</xml_diff>

<commit_message>
-Dodavanje testnih tacaka na semu, za potrebe kasnijeg testiranja
- Izmjena imena foldera iz semav1 u sema
</commit_message>
<xml_diff>
--- a/pcb_design/projektovanje_seme_dokumentacija.docx
+++ b/pcb_design/projektovanje_seme_dokumentacija.docx
@@ -2512,9 +2512,7 @@
       <w:pPr>
         <w:jc w:val="both"/>
         <w:rPr>
-          <w:b/>
-          <w:bCs/>
-          <w:lang w:val="sr-Latn-BA"/>
+          <w:lang w:val="sr-Latn-RS"/>
         </w:rPr>
       </w:pPr>
       <w:r>

</xml_diff>